<commit_message>
Changed 10,11 lections. Add students examples.
</commit_message>
<xml_diff>
--- a/10-Stdlib-C-Doсumentation/info/stdlib/stdlibc.docx
+++ b/10-Stdlib-C-Doсumentation/info/stdlib/stdlibc.docx
@@ -73,7 +73,16 @@
           <w:szCs w:val="24"/>
           <w:lang w:val="en-US"/>
         </w:rPr>
-        <w:t>stdio.</w:t>
+        <w:t>stdio</w:t>
+      </w:r>
+      <w:proofErr w:type="spellEnd"/>
+      <w:r>
+        <w:rPr>
+          <w:rFonts w:ascii="Times New Roman" w:hAnsi="Times New Roman" w:cs="Times New Roman"/>
+          <w:sz w:val="24"/>
+          <w:szCs w:val="24"/>
+        </w:rPr>
+        <w:t>.</w:t>
       </w:r>
       <w:proofErr w:type="gramStart"/>
       <w:r>
@@ -85,13 +94,11 @@
         </w:rPr>
         <w:t>h</w:t>
       </w:r>
-      <w:proofErr w:type="spellEnd"/>
-      <w:r>
-        <w:rPr>
-          <w:rFonts w:ascii="Times New Roman" w:hAnsi="Times New Roman" w:cs="Times New Roman"/>
-          <w:sz w:val="24"/>
-          <w:szCs w:val="24"/>
-          <w:lang w:val="en-US"/>
+      <w:r>
+        <w:rPr>
+          <w:rFonts w:ascii="Times New Roman" w:hAnsi="Times New Roman" w:cs="Times New Roman"/>
+          <w:sz w:val="24"/>
+          <w:szCs w:val="24"/>
         </w:rPr>
         <w:t xml:space="preserve"> :</w:t>
       </w:r>
@@ -101,7 +108,6 @@
           <w:rFonts w:ascii="Times New Roman" w:hAnsi="Times New Roman" w:cs="Times New Roman"/>
           <w:sz w:val="24"/>
           <w:szCs w:val="24"/>
-          <w:lang w:val="en-US"/>
         </w:rPr>
         <w:t xml:space="preserve"> </w:t>
       </w:r>
@@ -3443,7 +3449,15 @@
           <w:sz w:val="24"/>
           <w:szCs w:val="24"/>
         </w:rPr>
-        <w:t xml:space="preserve"> – быстрый поиск в отсортированном массиве. </w:t>
+        <w:t xml:space="preserve"> – быстрый п</w:t>
+      </w:r>
+      <w:r>
+        <w:rPr>
+          <w:rFonts w:ascii="Times New Roman" w:hAnsi="Times New Roman" w:cs="Times New Roman"/>
+          <w:sz w:val="24"/>
+          <w:szCs w:val="24"/>
+        </w:rPr>
+        <w:t>оиск в отсортированном массиве.</w:t>
       </w:r>
     </w:p>
     <w:p>
@@ -3929,7 +3943,15 @@
           <w:sz w:val="24"/>
           <w:szCs w:val="24"/>
         </w:rPr>
-        <w:t xml:space="preserve">используются статические переменные. </w:t>
+        <w:t>испол</w:t>
+      </w:r>
+      <w:r>
+        <w:rPr>
+          <w:rFonts w:ascii="Times New Roman" w:hAnsi="Times New Roman" w:cs="Times New Roman"/>
+          <w:sz w:val="24"/>
+          <w:szCs w:val="24"/>
+        </w:rPr>
+        <w:t>ьзуются статические переменные.</w:t>
       </w:r>
     </w:p>
     <w:p>
@@ -4259,6 +4281,42 @@
         </w:rPr>
         <w:t xml:space="preserve">коротким </w:t>
       </w:r>
+      <w:r>
+        <w:rPr>
+          <w:rFonts w:ascii="Times New Roman" w:hAnsi="Times New Roman" w:cs="Times New Roman"/>
+          <w:sz w:val="24"/>
+          <w:szCs w:val="24"/>
+        </w:rPr>
+        <w:t xml:space="preserve">обзором </w:t>
+      </w:r>
+      <w:proofErr w:type="spellStart"/>
+      <w:r>
+        <w:rPr>
+          <w:rFonts w:ascii="Times New Roman" w:hAnsi="Times New Roman" w:cs="Times New Roman"/>
+          <w:sz w:val="24"/>
+          <w:szCs w:val="24"/>
+          <w:lang w:val="en-US"/>
+        </w:rPr>
+        <w:t>libc</w:t>
+      </w:r>
+      <w:proofErr w:type="spellEnd"/>
+      <w:r>
+        <w:rPr>
+          <w:rFonts w:ascii="Times New Roman" w:hAnsi="Times New Roman" w:cs="Times New Roman"/>
+          <w:sz w:val="24"/>
+          <w:szCs w:val="24"/>
+        </w:rPr>
+        <w:t xml:space="preserve"> всё, всего там </w:t>
+      </w:r>
+      <w:r>
+        <w:rPr>
+          <w:rFonts w:ascii="Times New Roman" w:hAnsi="Times New Roman" w:cs="Times New Roman"/>
+          <w:sz w:val="24"/>
+          <w:szCs w:val="24"/>
+          <w:lang w:val="en-US"/>
+        </w:rPr>
+        <w:t>N</w:t>
+      </w:r>
       <w:bookmarkStart w:id="0" w:name="_GoBack"/>
       <w:bookmarkEnd w:id="0"/>
       <w:r>
@@ -4267,26 +4325,7 @@
           <w:sz w:val="24"/>
           <w:szCs w:val="24"/>
         </w:rPr>
-        <w:t xml:space="preserve">обзором </w:t>
-      </w:r>
-      <w:proofErr w:type="spellStart"/>
-      <w:r>
-        <w:rPr>
-          <w:rFonts w:ascii="Times New Roman" w:hAnsi="Times New Roman" w:cs="Times New Roman"/>
-          <w:sz w:val="24"/>
-          <w:szCs w:val="24"/>
-          <w:lang w:val="en-US"/>
-        </w:rPr>
-        <w:t>libc</w:t>
-      </w:r>
-      <w:proofErr w:type="spellEnd"/>
-      <w:r>
-        <w:rPr>
-          <w:rFonts w:ascii="Times New Roman" w:hAnsi="Times New Roman" w:cs="Times New Roman"/>
-          <w:sz w:val="24"/>
-          <w:szCs w:val="24"/>
-        </w:rPr>
-        <w:t xml:space="preserve"> всё, всего там 15-16 заголовочных файлов.</w:t>
+        <w:t xml:space="preserve"> заголовочных файлов.</w:t>
       </w:r>
     </w:p>
     <w:p/>

</xml_diff>